<commit_message>
update api documentation file
</commit_message>
<xml_diff>
--- a/user_management_api_documentation.docx
+++ b/user_management_api_documentation.docx
@@ -2459,6 +2459,882 @@
           <w:u w:val="none"/>
         </w:rPr>
         <w:t>Finally, the API creates the user profile and returns a success message with a 200 status code.</w:t>
+      </w:r>
+    </w:p>
+    <w:p>
+      <w:pPr>
+        <w:pStyle w:val="Normal"/>
+        <w:bidi w:val="0"/>
+        <w:jc w:val="left"/>
+        <w:rPr>
+          <w:i w:val="false"/>
+          <w:caps w:val="false"/>
+          <w:smallCaps w:val="false"/>
+          <w:spacing w:val="0"/>
+          <w:u w:val="none"/>
+        </w:rPr>
+      </w:pPr>
+      <w:r>
+        <w:rPr>
+          <w:rFonts w:ascii="Liberation Serif" w:hAnsi="Liberation Serif"/>
+          <w:b w:val="false"/>
+          <w:bCs w:val="false"/>
+          <w:color w:val="000000"/>
+          <w:sz w:val="32"/>
+          <w:szCs w:val="32"/>
+        </w:rPr>
+      </w:r>
+    </w:p>
+    <w:p>
+      <w:pPr>
+        <w:pStyle w:val="Normal"/>
+        <w:bidi w:val="0"/>
+        <w:jc w:val="left"/>
+        <w:rPr>
+          <w:i w:val="false"/>
+          <w:caps w:val="false"/>
+          <w:smallCaps w:val="false"/>
+          <w:spacing w:val="0"/>
+          <w:u w:val="none"/>
+        </w:rPr>
+      </w:pPr>
+      <w:r>
+        <w:rPr>
+          <w:rFonts w:ascii="Liberation Serif" w:hAnsi="Liberation Serif"/>
+          <w:b w:val="false"/>
+          <w:bCs w:val="false"/>
+          <w:color w:val="000000"/>
+          <w:sz w:val="32"/>
+          <w:szCs w:val="32"/>
+        </w:rPr>
+      </w:r>
+    </w:p>
+    <w:p>
+      <w:pPr>
+        <w:pStyle w:val="Normal"/>
+        <w:bidi w:val="0"/>
+        <w:jc w:val="left"/>
+        <w:rPr>
+          <w:rFonts w:ascii="Liberation Serif" w:hAnsi="Liberation Serif"/>
+          <w:b w:val="false"/>
+          <w:b w:val="false"/>
+          <w:bCs w:val="false"/>
+          <w:color w:val="000000"/>
+          <w:sz w:val="32"/>
+          <w:szCs w:val="32"/>
+        </w:rPr>
+      </w:pPr>
+      <w:r>
+        <w:rPr>
+          <w:rFonts w:ascii="Liberation Serif" w:hAnsi="Liberation Serif"/>
+          <w:b w:val="false"/>
+          <w:bCs w:val="false"/>
+          <w:i w:val="false"/>
+          <w:caps w:val="false"/>
+          <w:smallCaps w:val="false"/>
+          <w:color w:val="000000"/>
+          <w:spacing w:val="0"/>
+          <w:sz w:val="32"/>
+          <w:szCs w:val="32"/>
+          <w:u w:val="none"/>
+        </w:rPr>
+        <w:tab/>
+      </w:r>
+      <w:r>
+        <w:rPr>
+          <w:rFonts w:ascii="Liberation Serif" w:hAnsi="Liberation Serif"/>
+          <w:b w:val="false"/>
+          <w:bCs w:val="false"/>
+          <w:i/>
+          <w:iCs/>
+          <w:caps w:val="false"/>
+          <w:smallCaps w:val="false"/>
+          <w:color w:val="000000"/>
+          <w:spacing w:val="0"/>
+          <w:sz w:val="30"/>
+          <w:szCs w:val="30"/>
+          <w:u w:val="single"/>
+        </w:rPr>
+        <w:t>endpoint :-</w:t>
+      </w:r>
+    </w:p>
+    <w:p>
+      <w:pPr>
+        <w:pStyle w:val="Normal"/>
+        <w:bidi w:val="0"/>
+        <w:jc w:val="left"/>
+        <w:rPr>
+          <w:b w:val="false"/>
+          <w:b w:val="false"/>
+          <w:bCs w:val="false"/>
+          <w:sz w:val="30"/>
+          <w:szCs w:val="30"/>
+        </w:rPr>
+      </w:pPr>
+      <w:r>
+        <w:rPr>
+          <w:b/>
+          <w:bCs/>
+          <w:color w:val="000000"/>
+          <w:sz w:val="36"/>
+          <w:szCs w:val="36"/>
+          <w:u w:val="none"/>
+        </w:rPr>
+      </w:r>
+    </w:p>
+    <w:p>
+      <w:pPr>
+        <w:pStyle w:val="Normal"/>
+        <w:bidi w:val="0"/>
+        <w:jc w:val="left"/>
+        <w:rPr>
+          <w:b/>
+          <w:b/>
+          <w:bCs/>
+          <w:color w:val="000000"/>
+          <w:sz w:val="36"/>
+          <w:szCs w:val="36"/>
+          <w:u w:val="none"/>
+        </w:rPr>
+      </w:pPr>
+      <w:r>
+        <w:rPr>
+          <w:b w:val="false"/>
+          <w:bCs w:val="false"/>
+          <w:color w:val="000000"/>
+          <w:sz w:val="30"/>
+          <w:szCs w:val="30"/>
+          <w:u w:val="none"/>
+        </w:rPr>
+        <w:tab/>
+        <w:tab/>
+      </w:r>
+      <w:r>
+        <w:rPr>
+          <w:b w:val="false"/>
+          <w:bCs w:val="false"/>
+          <w:i/>
+          <w:iCs/>
+          <w:color w:val="000000"/>
+          <w:sz w:val="30"/>
+          <w:szCs w:val="30"/>
+          <w:u w:val="single"/>
+        </w:rPr>
+        <w:t>method:</w:t>
+      </w:r>
+      <w:r>
+        <w:rPr>
+          <w:b w:val="false"/>
+          <w:bCs w:val="false"/>
+          <w:color w:val="000000"/>
+          <w:sz w:val="30"/>
+          <w:szCs w:val="30"/>
+          <w:u w:val="none"/>
+        </w:rPr>
+        <w:t xml:space="preserve"> POST</w:t>
+      </w:r>
+    </w:p>
+    <w:p>
+      <w:pPr>
+        <w:pStyle w:val="Normal"/>
+        <w:bidi w:val="0"/>
+        <w:jc w:val="left"/>
+        <w:rPr>
+          <w:b w:val="false"/>
+          <w:b w:val="false"/>
+          <w:bCs w:val="false"/>
+          <w:sz w:val="30"/>
+          <w:szCs w:val="30"/>
+        </w:rPr>
+      </w:pPr>
+      <w:r>
+        <w:rPr>
+          <w:b/>
+          <w:bCs/>
+          <w:color w:val="000000"/>
+          <w:sz w:val="36"/>
+          <w:szCs w:val="36"/>
+          <w:u w:val="none"/>
+        </w:rPr>
+      </w:r>
+    </w:p>
+    <w:p>
+      <w:pPr>
+        <w:pStyle w:val="Normal"/>
+        <w:bidi w:val="0"/>
+        <w:jc w:val="left"/>
+        <w:rPr>
+          <w:b/>
+          <w:b/>
+          <w:bCs/>
+          <w:color w:val="000000"/>
+          <w:sz w:val="36"/>
+          <w:szCs w:val="36"/>
+          <w:u w:val="none"/>
+        </w:rPr>
+      </w:pPr>
+      <w:r>
+        <w:rPr>
+          <w:b w:val="false"/>
+          <w:bCs w:val="false"/>
+          <w:color w:val="000000"/>
+          <w:sz w:val="30"/>
+          <w:szCs w:val="30"/>
+          <w:u w:val="none"/>
+        </w:rPr>
+        <w:tab/>
+        <w:tab/>
+        <w:t xml:space="preserve"> /</w:t>
+      </w:r>
+      <w:r>
+        <w:rPr>
+          <w:b w:val="false"/>
+          <w:bCs w:val="false"/>
+          <w:color w:val="000000"/>
+          <w:sz w:val="30"/>
+          <w:szCs w:val="30"/>
+          <w:u w:val="none"/>
+        </w:rPr>
+        <w:t>create_user_profile</w:t>
+      </w:r>
+      <w:r>
+        <w:rPr>
+          <w:b w:val="false"/>
+          <w:bCs w:val="false"/>
+          <w:color w:val="000000"/>
+          <w:sz w:val="30"/>
+          <w:szCs w:val="30"/>
+          <w:u w:val="none"/>
+        </w:rPr>
+        <w:t xml:space="preserve"> :</w:t>
+      </w:r>
+    </w:p>
+    <w:p>
+      <w:pPr>
+        <w:pStyle w:val="Normal"/>
+        <w:bidi w:val="0"/>
+        <w:jc w:val="left"/>
+        <w:rPr>
+          <w:b w:val="false"/>
+          <w:b w:val="false"/>
+          <w:bCs w:val="false"/>
+          <w:sz w:val="30"/>
+          <w:szCs w:val="30"/>
+        </w:rPr>
+      </w:pPr>
+      <w:r>
+        <w:rPr>
+          <w:b/>
+          <w:bCs/>
+          <w:color w:val="000000"/>
+          <w:sz w:val="36"/>
+          <w:szCs w:val="36"/>
+          <w:u w:val="none"/>
+        </w:rPr>
+      </w:r>
+    </w:p>
+    <w:p>
+      <w:pPr>
+        <w:pStyle w:val="Normal"/>
+        <w:bidi w:val="0"/>
+        <w:jc w:val="left"/>
+        <w:rPr>
+          <w:b/>
+          <w:b/>
+          <w:bCs/>
+          <w:color w:val="000000"/>
+          <w:sz w:val="36"/>
+          <w:szCs w:val="36"/>
+          <w:u w:val="none"/>
+        </w:rPr>
+      </w:pPr>
+      <w:r>
+        <w:rPr>
+          <w:b w:val="false"/>
+          <w:bCs w:val="false"/>
+          <w:color w:val="000000"/>
+          <w:sz w:val="30"/>
+          <w:szCs w:val="30"/>
+          <w:u w:val="none"/>
+        </w:rPr>
+        <w:tab/>
+        <w:tab/>
+        <w:tab/>
+      </w:r>
+      <w:r>
+        <w:rPr>
+          <w:b w:val="false"/>
+          <w:bCs w:val="false"/>
+          <w:color w:val="000000"/>
+          <w:sz w:val="30"/>
+          <w:szCs w:val="30"/>
+          <w:u w:val="none"/>
+        </w:rPr>
+        <w:t>R</w:t>
+      </w:r>
+      <w:r>
+        <w:rPr>
+          <w:b w:val="false"/>
+          <w:bCs w:val="false"/>
+          <w:color w:val="000000"/>
+          <w:sz w:val="30"/>
+          <w:szCs w:val="30"/>
+          <w:u w:val="none"/>
+        </w:rPr>
+        <w:t xml:space="preserve">equest </w:t>
+      </w:r>
+      <w:r>
+        <w:rPr>
+          <w:b w:val="false"/>
+          <w:bCs w:val="false"/>
+          <w:color w:val="000000"/>
+          <w:sz w:val="30"/>
+          <w:szCs w:val="30"/>
+          <w:u w:val="none"/>
+        </w:rPr>
+        <w:t xml:space="preserve">Body </w:t>
+      </w:r>
+      <w:r>
+        <w:rPr>
+          <w:b w:val="false"/>
+          <w:bCs w:val="false"/>
+          <w:color w:val="000000"/>
+          <w:sz w:val="30"/>
+          <w:szCs w:val="30"/>
+          <w:u w:val="none"/>
+        </w:rPr>
+        <w:t>:</w:t>
+      </w:r>
+    </w:p>
+    <w:p>
+      <w:pPr>
+        <w:pStyle w:val="Normal"/>
+        <w:bidi w:val="0"/>
+        <w:jc w:val="left"/>
+        <w:rPr>
+          <w:b/>
+          <w:b/>
+          <w:bCs/>
+          <w:color w:val="000000"/>
+          <w:sz w:val="36"/>
+          <w:szCs w:val="36"/>
+          <w:u w:val="none"/>
+        </w:rPr>
+      </w:pPr>
+      <w:r>
+        <w:rPr>
+          <w:b w:val="false"/>
+          <w:bCs w:val="false"/>
+          <w:color w:val="000000"/>
+          <w:sz w:val="30"/>
+          <w:szCs w:val="30"/>
+          <w:u w:val="none"/>
+        </w:rPr>
+        <w:tab/>
+        <w:tab/>
+      </w:r>
+    </w:p>
+    <w:p>
+      <w:pPr>
+        <w:pStyle w:val="Normal"/>
+        <w:bidi w:val="0"/>
+        <w:jc w:val="left"/>
+        <w:rPr/>
+      </w:pPr>
+      <w:r>
+        <w:rPr>
+          <w:b w:val="false"/>
+          <w:bCs w:val="false"/>
+          <w:color w:val="000000"/>
+          <w:sz w:val="30"/>
+          <w:szCs w:val="30"/>
+          <w:u w:val="none"/>
+        </w:rPr>
+        <w:tab/>
+        <w:tab/>
+        <w:tab/>
+        <w:tab/>
+      </w:r>
+      <w:r>
+        <w:rPr>
+          <w:b w:val="false"/>
+          <w:bCs w:val="false"/>
+          <w:color w:val="000000"/>
+          <w:sz w:val="30"/>
+          <w:szCs w:val="30"/>
+          <w:u w:val="none"/>
+        </w:rPr>
+        <w:t>user_id</w:t>
+      </w:r>
+      <w:r>
+        <w:rPr>
+          <w:b w:val="false"/>
+          <w:bCs w:val="false"/>
+          <w:color w:val="000000"/>
+          <w:sz w:val="30"/>
+          <w:szCs w:val="30"/>
+          <w:u w:val="none"/>
+        </w:rPr>
+        <w:t xml:space="preserve">            -  </w:t>
+      </w:r>
+      <w:r>
+        <w:rPr>
+          <w:b w:val="false"/>
+          <w:bCs w:val="false"/>
+          <w:color w:val="000000"/>
+          <w:sz w:val="30"/>
+          <w:szCs w:val="30"/>
+          <w:u w:val="none"/>
+        </w:rPr>
+        <w:t>integer</w:t>
+      </w:r>
+      <w:r>
+        <w:rPr>
+          <w:b w:val="false"/>
+          <w:bCs w:val="false"/>
+          <w:color w:val="000000"/>
+          <w:sz w:val="30"/>
+          <w:szCs w:val="30"/>
+          <w:u w:val="none"/>
+        </w:rPr>
+        <w:t xml:space="preserve">  -   Required* </w:t>
+      </w:r>
+    </w:p>
+    <w:p>
+      <w:pPr>
+        <w:pStyle w:val="Normal"/>
+        <w:bidi w:val="0"/>
+        <w:jc w:val="left"/>
+        <w:rPr/>
+      </w:pPr>
+      <w:r>
+        <w:rPr>
+          <w:b w:val="false"/>
+          <w:bCs w:val="false"/>
+          <w:color w:val="000000"/>
+          <w:sz w:val="30"/>
+          <w:szCs w:val="30"/>
+          <w:u w:val="none"/>
+        </w:rPr>
+        <w:tab/>
+        <w:tab/>
+        <w:tab/>
+        <w:tab/>
+      </w:r>
+      <w:r>
+        <w:rPr>
+          <w:b w:val="false"/>
+          <w:bCs w:val="false"/>
+          <w:color w:val="000000"/>
+          <w:sz w:val="30"/>
+          <w:szCs w:val="30"/>
+          <w:u w:val="none"/>
+        </w:rPr>
+        <w:t>profile_photo</w:t>
+      </w:r>
+      <w:r>
+        <w:rPr>
+          <w:b w:val="false"/>
+          <w:bCs w:val="false"/>
+          <w:color w:val="000000"/>
+          <w:sz w:val="30"/>
+          <w:szCs w:val="30"/>
+          <w:u w:val="none"/>
+        </w:rPr>
+        <w:t xml:space="preserve">  -  </w:t>
+      </w:r>
+      <w:r>
+        <w:rPr>
+          <w:b w:val="false"/>
+          <w:bCs w:val="false"/>
+          <w:color w:val="000000"/>
+          <w:sz w:val="30"/>
+          <w:szCs w:val="30"/>
+          <w:u w:val="none"/>
+        </w:rPr>
+        <w:t>file</w:t>
+      </w:r>
+      <w:r>
+        <w:rPr>
+          <w:b w:val="false"/>
+          <w:bCs w:val="false"/>
+          <w:color w:val="000000"/>
+          <w:sz w:val="30"/>
+          <w:szCs w:val="30"/>
+          <w:u w:val="none"/>
+        </w:rPr>
+        <w:t xml:space="preserve">  -   </w:t>
+      </w:r>
+      <w:r>
+        <w:rPr>
+          <w:b w:val="false"/>
+          <w:bCs w:val="false"/>
+          <w:color w:val="000000"/>
+          <w:sz w:val="30"/>
+          <w:szCs w:val="30"/>
+          <w:u w:val="none"/>
+        </w:rPr>
+        <w:t>Not Required</w:t>
+      </w:r>
+    </w:p>
+    <w:p>
+      <w:pPr>
+        <w:pStyle w:val="Normal"/>
+        <w:bidi w:val="0"/>
+        <w:jc w:val="left"/>
+        <w:rPr/>
+      </w:pPr>
+      <w:r>
+        <w:rPr>
+          <w:b w:val="false"/>
+          <w:bCs w:val="false"/>
+          <w:color w:val="000000"/>
+          <w:sz w:val="30"/>
+          <w:szCs w:val="30"/>
+          <w:u w:val="none"/>
+        </w:rPr>
+        <w:tab/>
+        <w:tab/>
+        <w:tab/>
+        <w:tab/>
+        <w:t>location</w:t>
+      </w:r>
+      <w:r>
+        <w:rPr>
+          <w:b w:val="false"/>
+          <w:bCs w:val="false"/>
+          <w:color w:val="000000"/>
+          <w:sz w:val="30"/>
+          <w:szCs w:val="30"/>
+          <w:u w:val="none"/>
+        </w:rPr>
+        <w:t xml:space="preserve">           -  </w:t>
+      </w:r>
+      <w:r>
+        <w:rPr>
+          <w:b w:val="false"/>
+          <w:bCs w:val="false"/>
+          <w:color w:val="000000"/>
+          <w:sz w:val="30"/>
+          <w:szCs w:val="30"/>
+          <w:u w:val="none"/>
+        </w:rPr>
+        <w:t>string</w:t>
+      </w:r>
+      <w:r>
+        <w:rPr>
+          <w:b w:val="false"/>
+          <w:bCs w:val="false"/>
+          <w:color w:val="000000"/>
+          <w:sz w:val="30"/>
+          <w:szCs w:val="30"/>
+          <w:u w:val="none"/>
+        </w:rPr>
+        <w:t xml:space="preserve">  -   </w:t>
+      </w:r>
+      <w:r>
+        <w:rPr>
+          <w:b w:val="false"/>
+          <w:bCs w:val="false"/>
+          <w:color w:val="000000"/>
+          <w:sz w:val="30"/>
+          <w:szCs w:val="30"/>
+          <w:u w:val="none"/>
+        </w:rPr>
+        <w:t>Not Required</w:t>
+      </w:r>
+      <w:r>
+        <w:rPr>
+          <w:b w:val="false"/>
+          <w:bCs w:val="false"/>
+          <w:color w:val="000000"/>
+          <w:sz w:val="30"/>
+          <w:szCs w:val="30"/>
+          <w:u w:val="none"/>
+        </w:rPr>
+        <w:t xml:space="preserve"> </w:t>
+      </w:r>
+    </w:p>
+    <w:p>
+      <w:pPr>
+        <w:pStyle w:val="Normal"/>
+        <w:bidi w:val="0"/>
+        <w:jc w:val="left"/>
+        <w:rPr/>
+      </w:pPr>
+      <w:r>
+        <w:rPr>
+          <w:b w:val="false"/>
+          <w:bCs w:val="false"/>
+          <w:color w:val="000000"/>
+          <w:sz w:val="30"/>
+          <w:szCs w:val="30"/>
+          <w:u w:val="none"/>
+        </w:rPr>
+        <w:tab/>
+        <w:tab/>
+        <w:tab/>
+        <w:tab/>
+      </w:r>
+      <w:r>
+        <w:rPr>
+          <w:b w:val="false"/>
+          <w:bCs w:val="false"/>
+          <w:color w:val="000000"/>
+          <w:sz w:val="30"/>
+          <w:szCs w:val="30"/>
+          <w:u w:val="none"/>
+        </w:rPr>
+        <w:t>designation</w:t>
+      </w:r>
+      <w:r>
+        <w:rPr>
+          <w:b w:val="false"/>
+          <w:bCs w:val="false"/>
+          <w:color w:val="000000"/>
+          <w:sz w:val="30"/>
+          <w:szCs w:val="30"/>
+          <w:u w:val="none"/>
+        </w:rPr>
+        <w:t xml:space="preserve">     -  </w:t>
+      </w:r>
+      <w:r>
+        <w:rPr>
+          <w:b w:val="false"/>
+          <w:bCs w:val="false"/>
+          <w:color w:val="000000"/>
+          <w:sz w:val="30"/>
+          <w:szCs w:val="30"/>
+          <w:u w:val="none"/>
+        </w:rPr>
+        <w:t>string</w:t>
+      </w:r>
+      <w:r>
+        <w:rPr>
+          <w:b w:val="false"/>
+          <w:bCs w:val="false"/>
+          <w:color w:val="000000"/>
+          <w:sz w:val="30"/>
+          <w:szCs w:val="30"/>
+          <w:u w:val="none"/>
+        </w:rPr>
+        <w:t xml:space="preserve">  -   </w:t>
+      </w:r>
+      <w:r>
+        <w:rPr>
+          <w:b w:val="false"/>
+          <w:bCs w:val="false"/>
+          <w:color w:val="000000"/>
+          <w:sz w:val="30"/>
+          <w:szCs w:val="30"/>
+          <w:u w:val="none"/>
+        </w:rPr>
+        <w:t>Not Required</w:t>
+      </w:r>
+      <w:r>
+        <w:rPr>
+          <w:b w:val="false"/>
+          <w:bCs w:val="false"/>
+          <w:color w:val="000000"/>
+          <w:sz w:val="30"/>
+          <w:szCs w:val="30"/>
+          <w:u w:val="none"/>
+        </w:rPr>
+        <w:t xml:space="preserve">  </w:t>
+      </w:r>
+    </w:p>
+    <w:p>
+      <w:pPr>
+        <w:pStyle w:val="Normal"/>
+        <w:bidi w:val="0"/>
+        <w:jc w:val="left"/>
+        <w:rPr>
+          <w:b/>
+          <w:color w:val="000000"/>
+          <w:sz w:val="36"/>
+        </w:rPr>
+      </w:pPr>
+      <w:r>
+        <w:rPr>
+          <w:b w:val="false"/>
+          <w:bCs w:val="false"/>
+          <w:color w:val="000000"/>
+          <w:sz w:val="30"/>
+          <w:szCs w:val="30"/>
+          <w:u w:val="none"/>
+        </w:rPr>
+        <w:tab/>
+        <w:tab/>
+        <w:tab/>
+      </w:r>
+    </w:p>
+    <w:p>
+      <w:pPr>
+        <w:pStyle w:val="Normal"/>
+        <w:bidi w:val="0"/>
+        <w:jc w:val="left"/>
+        <w:rPr>
+          <w:b/>
+          <w:color w:val="000000"/>
+          <w:sz w:val="36"/>
+        </w:rPr>
+      </w:pPr>
+      <w:r>
+        <w:rPr>
+          <w:b w:val="false"/>
+          <w:bCs w:val="false"/>
+          <w:color w:val="000000"/>
+          <w:sz w:val="30"/>
+          <w:szCs w:val="30"/>
+          <w:u w:val="none"/>
+        </w:rPr>
+        <w:tab/>
+        <w:tab/>
+        <w:tab/>
+      </w:r>
+      <w:r>
+        <w:rPr>
+          <w:b w:val="false"/>
+          <w:bCs w:val="false"/>
+          <w:color w:val="000000"/>
+          <w:sz w:val="30"/>
+          <w:szCs w:val="30"/>
+          <w:u w:val="none"/>
+        </w:rPr>
+        <w:t>Response Body:</w:t>
+      </w:r>
+    </w:p>
+    <w:p>
+      <w:pPr>
+        <w:pStyle w:val="Normal"/>
+        <w:bidi w:val="0"/>
+        <w:jc w:val="left"/>
+        <w:rPr>
+          <w:b/>
+          <w:color w:val="000000"/>
+          <w:sz w:val="36"/>
+        </w:rPr>
+      </w:pPr>
+      <w:r>
+        <w:rPr>
+          <w:b w:val="false"/>
+          <w:bCs w:val="false"/>
+          <w:color w:val="000000"/>
+          <w:sz w:val="30"/>
+          <w:szCs w:val="30"/>
+          <w:u w:val="none"/>
+        </w:rPr>
+        <w:tab/>
+        <w:tab/>
+      </w:r>
+    </w:p>
+    <w:p>
+      <w:pPr>
+        <w:pStyle w:val="Normal"/>
+        <w:bidi w:val="0"/>
+        <w:jc w:val="left"/>
+        <w:rPr>
+          <w:b/>
+          <w:color w:val="000000"/>
+          <w:sz w:val="36"/>
+        </w:rPr>
+      </w:pPr>
+      <w:r>
+        <w:rPr>
+          <w:b w:val="false"/>
+          <w:bCs w:val="false"/>
+          <w:color w:val="000000"/>
+          <w:sz w:val="30"/>
+          <w:szCs w:val="30"/>
+          <w:u w:val="none"/>
+        </w:rPr>
+        <w:tab/>
+        <w:tab/>
+        <w:tab/>
+        <w:tab/>
+        <w:t>{</w:t>
+      </w:r>
+    </w:p>
+    <w:p>
+      <w:pPr>
+        <w:pStyle w:val="Normal"/>
+        <w:bidi w:val="0"/>
+        <w:jc w:val="left"/>
+        <w:rPr/>
+      </w:pPr>
+      <w:r>
+        <w:rPr>
+          <w:b w:val="false"/>
+          <w:bCs w:val="false"/>
+          <w:color w:val="000000"/>
+          <w:sz w:val="30"/>
+          <w:szCs w:val="30"/>
+          <w:u w:val="none"/>
+        </w:rPr>
+        <w:tab/>
+        <w:tab/>
+        <w:tab/>
+        <w:tab/>
+        <w:tab/>
+        <w:t>“success”: “</w:t>
+      </w:r>
+      <w:r>
+        <w:rPr>
+          <w:b w:val="false"/>
+          <w:bCs w:val="false"/>
+          <w:color w:val="000000"/>
+          <w:sz w:val="30"/>
+          <w:szCs w:val="30"/>
+          <w:u w:val="none"/>
+        </w:rPr>
+        <w:t xml:space="preserve">Profile Create </w:t>
+      </w:r>
+      <w:r>
+        <w:rPr>
+          <w:b w:val="false"/>
+          <w:bCs w:val="false"/>
+          <w:color w:val="000000"/>
+          <w:sz w:val="30"/>
+          <w:szCs w:val="30"/>
+          <w:u w:val="none"/>
+        </w:rPr>
+        <w:t>Successfully”</w:t>
+      </w:r>
+    </w:p>
+    <w:p>
+      <w:pPr>
+        <w:pStyle w:val="Normal"/>
+        <w:bidi w:val="0"/>
+        <w:jc w:val="left"/>
+        <w:rPr>
+          <w:rFonts w:ascii="Liberation Serif" w:hAnsi="Liberation Serif"/>
+          <w:b/>
+          <w:b w:val="false"/>
+          <w:bCs w:val="false"/>
+          <w:color w:val="000000"/>
+          <w:sz w:val="36"/>
+          <w:szCs w:val="32"/>
+        </w:rPr>
+      </w:pPr>
+      <w:r>
+        <w:rPr>
+          <w:rFonts w:ascii="Liberation Serif" w:hAnsi="Liberation Serif"/>
+          <w:b w:val="false"/>
+          <w:bCs w:val="false"/>
+          <w:i w:val="false"/>
+          <w:caps w:val="false"/>
+          <w:smallCaps w:val="false"/>
+          <w:color w:val="000000"/>
+          <w:spacing w:val="0"/>
+          <w:sz w:val="30"/>
+          <w:szCs w:val="30"/>
+          <w:u w:val="none"/>
+        </w:rPr>
+        <w:tab/>
+        <w:tab/>
+        <w:tab/>
+        <w:tab/>
+        <w:t>}</w:t>
       </w:r>
     </w:p>
     <w:sectPr>

</xml_diff>